<commit_message>
daftar pustaka & listing program FIX
</commit_message>
<xml_diff>
--- a/Daftar Pustaka.docx
+++ b/Daftar Pustaka.docx
@@ -492,50 +492,17 @@
     </w:p>
     <w:p>
       <w:pPr>
-        <w:pStyle w:val="ListParagraph"/>
-        <w:spacing w:after="0" w:line="240" w:lineRule="auto"/>
-        <w:ind w:left="567" w:hanging="567"/>
-        <w:jc w:val="both"/>
-        <w:rPr>
-          <w:rFonts w:ascii="Times New Roman" w:hAnsi="Times New Roman" w:cs="Times New Roman"/>
-          <w:sz w:val="24"/>
-          <w:szCs w:val="24"/>
-          <w:lang w:eastAsia="id-ID"/>
-        </w:rPr>
-      </w:pPr>
-      <w:r>
-        <w:rPr>
-          <w:rFonts w:ascii="Times New Roman" w:hAnsi="Times New Roman" w:cs="Times New Roman"/>
-          <w:sz w:val="24"/>
-          <w:szCs w:val="24"/>
-          <w:lang w:eastAsia="id-ID"/>
-        </w:rPr>
-        <w:t>Danile. 2006. Arduino: What Adapter. Tersedia : http://playground.arduino.cc/ Learning/WhatAdapter. Diakses pada : 6 April 2017.</w:t>
-      </w:r>
-    </w:p>
-    <w:p>
-      <w:pPr>
-        <w:spacing w:after="0" w:line="240" w:lineRule="auto"/>
-        <w:ind w:left="567" w:hanging="567"/>
-        <w:jc w:val="both"/>
-        <w:rPr>
-          <w:rFonts w:ascii="Times New Roman" w:hAnsi="Times New Roman" w:cs="Times New Roman"/>
-          <w:sz w:val="24"/>
-          <w:szCs w:val="24"/>
-        </w:rPr>
-      </w:pPr>
-    </w:p>
-    <w:p>
-      <w:pPr>
-        <w:spacing w:after="0" w:line="240" w:lineRule="auto"/>
-        <w:ind w:left="567" w:hanging="567"/>
-        <w:jc w:val="both"/>
-        <w:rPr>
-          <w:rFonts w:ascii="Times New Roman" w:hAnsi="Times New Roman" w:cs="Times New Roman"/>
-          <w:sz w:val="24"/>
-          <w:szCs w:val="24"/>
-        </w:rPr>
-      </w:pPr>
+        <w:spacing w:after="0" w:line="240" w:lineRule="auto"/>
+        <w:ind w:left="567" w:hanging="567"/>
+        <w:jc w:val="both"/>
+        <w:rPr>
+          <w:rFonts w:ascii="Times New Roman" w:hAnsi="Times New Roman" w:cs="Times New Roman"/>
+          <w:sz w:val="24"/>
+          <w:szCs w:val="24"/>
+        </w:rPr>
+      </w:pPr>
+      <w:bookmarkStart w:id="0" w:name="_GoBack"/>
+      <w:bookmarkEnd w:id="0"/>
       <w:r>
         <w:rPr>
           <w:rFonts w:ascii="Times New Roman" w:hAnsi="Times New Roman" w:cs="Times New Roman"/>
@@ -1049,20 +1016,29 @@
         <w:jc w:val="both"/>
         <w:rPr>
           <w:rFonts w:ascii="Times New Roman" w:hAnsi="Times New Roman" w:cs="Times New Roman"/>
+          <w:color w:val="000000"/>
+          <w:sz w:val="24"/>
+          <w:szCs w:val="24"/>
+        </w:rPr>
+      </w:pPr>
+      <w:r>
+        <w:rPr>
+          <w:rFonts w:ascii="Times New Roman" w:hAnsi="Times New Roman" w:cs="Times New Roman"/>
+          <w:sz w:val="24"/>
+          <w:szCs w:val="24"/>
+          <w:lang w:eastAsia="id-ID"/>
+        </w:rPr>
+        <w:t xml:space="preserve">Febrian, Henry. 2016. </w:t>
+      </w:r>
+      <w:r>
+        <w:rPr>
+          <w:rFonts w:ascii="Times New Roman" w:hAnsi="Times New Roman" w:cs="Times New Roman"/>
           <w:i/>
           <w:sz w:val="24"/>
           <w:szCs w:val="24"/>
           <w:lang w:eastAsia="id-ID"/>
         </w:rPr>
-      </w:pPr>
-      <w:r>
-        <w:rPr>
-          <w:rFonts w:ascii="Times New Roman" w:hAnsi="Times New Roman" w:cs="Times New Roman"/>
-          <w:sz w:val="24"/>
-          <w:szCs w:val="24"/>
-          <w:lang w:eastAsia="id-ID"/>
-        </w:rPr>
-        <w:t xml:space="preserve">Febrian, Henry. 2016. </w:t>
+        <w:t>Belajar Dasar Algoritma dan Pemrograman C</w:t>
       </w:r>
       <w:r>
         <w:rPr>
@@ -1072,8 +1048,41 @@
           <w:szCs w:val="24"/>
           <w:lang w:eastAsia="id-ID"/>
         </w:rPr>
-        <w:t>Belajar Dasar Algoritma dan Pemrograman C</w:t>
-      </w:r>
+        <w:t>,</w:t>
+      </w:r>
+      <w:r>
+        <w:rPr>
+          <w:rFonts w:ascii="Times New Roman" w:hAnsi="Times New Roman" w:cs="Times New Roman"/>
+          <w:color w:val="000000"/>
+          <w:sz w:val="24"/>
+          <w:szCs w:val="24"/>
+        </w:rPr>
+        <w:t xml:space="preserve"> </w:t>
+      </w:r>
+      <w:r>
+        <w:rPr>
+          <w:rFonts w:ascii="Times New Roman" w:hAnsi="Times New Roman" w:cs="Times New Roman"/>
+          <w:color w:val="000000"/>
+          <w:sz w:val="24"/>
+          <w:szCs w:val="24"/>
+        </w:rPr>
+        <w:t>Jakarta : Informatika.</w:t>
+      </w:r>
+    </w:p>
+    <w:p>
+      <w:pPr>
+        <w:pStyle w:val="ListParagraph"/>
+        <w:spacing w:after="0" w:line="240" w:lineRule="auto"/>
+        <w:ind w:left="567" w:hanging="567"/>
+        <w:jc w:val="both"/>
+        <w:rPr>
+          <w:rFonts w:ascii="Times New Roman" w:hAnsi="Times New Roman" w:cs="Times New Roman"/>
+          <w:i/>
+          <w:sz w:val="24"/>
+          <w:szCs w:val="24"/>
+          <w:lang w:eastAsia="id-ID"/>
+        </w:rPr>
+      </w:pPr>
     </w:p>
     <w:p>
       <w:pPr>
@@ -2122,8 +2131,6 @@
           <w:u w:val="none"/>
         </w:rPr>
       </w:pPr>
-      <w:bookmarkStart w:id="0" w:name="_GoBack"/>
-      <w:bookmarkEnd w:id="0"/>
     </w:p>
     <w:p>
       <w:pPr>
@@ -2148,7 +2155,7 @@
           <w:sz w:val="24"/>
           <w:szCs w:val="24"/>
         </w:rPr>
-        <w:t>Sidik</w:t>
+        <w:t xml:space="preserve">Sidik </w:t>
       </w:r>
       <w:r>
         <w:rPr>
@@ -2166,7 +2173,7 @@
           <w:sz w:val="24"/>
           <w:szCs w:val="24"/>
         </w:rPr>
-        <w:t xml:space="preserve"> </w:t>
+        <w:t>Betha, 2012</w:t>
       </w:r>
       <w:r>
         <w:rPr>
@@ -2175,7 +2182,7 @@
           <w:sz w:val="24"/>
           <w:szCs w:val="24"/>
         </w:rPr>
-        <w:t>Betha, 2012</w:t>
+        <w:t xml:space="preserve"> . “</w:t>
       </w:r>
       <w:r>
         <w:rPr>
@@ -2184,7 +2191,7 @@
           <w:sz w:val="24"/>
           <w:szCs w:val="24"/>
         </w:rPr>
-        <w:t xml:space="preserve"> . “</w:t>
+        <w:t>Pemrograman Web Dengan PHP</w:t>
       </w:r>
       <w:r>
         <w:rPr>
@@ -2193,15 +2200,6 @@
           <w:sz w:val="24"/>
           <w:szCs w:val="24"/>
         </w:rPr>
-        <w:t>Pemrograman Web Dengan PHP</w:t>
-      </w:r>
-      <w:r>
-        <w:rPr>
-          <w:rFonts w:ascii="Times New Roman" w:hAnsi="Times New Roman" w:cs="Times New Roman"/>
-          <w:color w:val="000000"/>
-          <w:sz w:val="24"/>
-          <w:szCs w:val="24"/>
-        </w:rPr>
         <w:t>” . Jakarta : Informatika.</w:t>
       </w:r>
     </w:p>
@@ -2251,84 +2249,6 @@
         <w:jc w:val="both"/>
         <w:rPr>
           <w:rFonts w:ascii="Times New Roman" w:hAnsi="Times New Roman" w:cs="Times New Roman"/>
-          <w:sz w:val="24"/>
-          <w:szCs w:val="24"/>
-        </w:rPr>
-      </w:pPr>
-    </w:p>
-    <w:p>
-      <w:pPr>
-        <w:pStyle w:val="ListParagraph"/>
-        <w:spacing w:after="0" w:line="240" w:lineRule="auto"/>
-        <w:ind w:left="567" w:hanging="567"/>
-        <w:jc w:val="both"/>
-        <w:rPr>
-          <w:rFonts w:ascii="Times New Roman" w:hAnsi="Times New Roman" w:cs="Times New Roman"/>
-          <w:bCs/>
-          <w:sz w:val="24"/>
-          <w:szCs w:val="24"/>
-        </w:rPr>
-      </w:pPr>
-      <w:r>
-        <w:rPr>
-          <w:rFonts w:ascii="Times New Roman" w:hAnsi="Times New Roman" w:cs="Times New Roman"/>
-          <w:bCs/>
-          <w:sz w:val="24"/>
-          <w:szCs w:val="24"/>
-        </w:rPr>
-        <w:t>Sinu Arduino. “</w:t>
-      </w:r>
-      <w:r>
-        <w:rPr>
-          <w:rFonts w:ascii="Times New Roman" w:hAnsi="Times New Roman" w:cs="Times New Roman"/>
-          <w:bCs/>
-          <w:sz w:val="24"/>
-          <w:szCs w:val="24"/>
-        </w:rPr>
-        <w:t>Modul Wifi ESP8266</w:t>
-      </w:r>
-      <w:r>
-        <w:rPr>
-          <w:rFonts w:ascii="Times New Roman" w:hAnsi="Times New Roman" w:cs="Times New Roman"/>
-          <w:bCs/>
-          <w:sz w:val="24"/>
-          <w:szCs w:val="24"/>
-        </w:rPr>
-        <w:t xml:space="preserve">” [Online]. Tersedia : </w:t>
-      </w:r>
-      <w:hyperlink r:id="rId11" w:history="1">
-        <w:r>
-          <w:rPr>
-            <w:rStyle w:val="Hyperlink"/>
-            <w:rFonts w:ascii="Times New Roman" w:hAnsi="Times New Roman" w:cs="Times New Roman"/>
-            <w:bCs/>
-            <w:color w:val="auto"/>
-            <w:sz w:val="24"/>
-            <w:szCs w:val="24"/>
-            <w:u w:val="none"/>
-          </w:rPr>
-          <w:t>http://www.sinauarduino.com/artikel/esp8266/</w:t>
-        </w:r>
-      </w:hyperlink>
-      <w:r>
-        <w:rPr>
-          <w:rFonts w:ascii="Times New Roman" w:hAnsi="Times New Roman" w:cs="Times New Roman"/>
-          <w:bCs/>
-          <w:sz w:val="24"/>
-          <w:szCs w:val="24"/>
-        </w:rPr>
-        <w:t xml:space="preserve"> [Diakses pada : 01 Mei 2017]</w:t>
-      </w:r>
-    </w:p>
-    <w:p>
-      <w:pPr>
-        <w:pStyle w:val="ListParagraph"/>
-        <w:spacing w:after="0" w:line="360" w:lineRule="auto"/>
-        <w:ind w:left="567" w:hanging="567"/>
-        <w:jc w:val="both"/>
-        <w:rPr>
-          <w:rFonts w:ascii="Times New Roman" w:hAnsi="Times New Roman" w:cs="Times New Roman"/>
-          <w:bCs/>
           <w:sz w:val="24"/>
           <w:szCs w:val="24"/>
         </w:rPr>
@@ -3336,7 +3256,7 @@
 </file>
 
 <file path=customXml/itemProps1.xml><?xml version="1.0" encoding="utf-8"?>
-<ds:datastoreItem xmlns:ds="http://schemas.openxmlformats.org/officeDocument/2006/customXml" ds:itemID="{DA91AB63-06B8-4BAA-A534-035195286C04}">
+<ds:datastoreItem xmlns:ds="http://schemas.openxmlformats.org/officeDocument/2006/customXml" ds:itemID="{87BB753C-8ECE-468A-916A-92F29159E5CF}">
   <ds:schemaRefs>
     <ds:schemaRef ds:uri="http://schemas.openxmlformats.org/officeDocument/2006/bibliography"/>
   </ds:schemaRefs>

</xml_diff>